<commit_message>
Item functionality in battle and Item shop
Added the functionality to modify player status in battle based on equipped items.
Also added a fully functional item shop (the price will need to be edited, right now it is set to 0 in order to test, and there are no sprites for the items)

The only missing piece is saving the bought and equiped equipment to the disk and changing shop so that you can't buy them again if you already bought them.
</commit_message>
<xml_diff>
--- a/ClickUpAdventurers/Assets/_ClickUpAdventurers/Docs/ClickUpAdventurers Design Document.docx
+++ b/ClickUpAdventurers/Assets/_ClickUpAdventurers/Docs/ClickUpAdventurers Design Document.docx
@@ -1278,7 +1278,7 @@
         </w:numPr>
       </w:pPr>
       <w:r>
-        <w:t>possible: make a system like in cross code for accuracy, an upgrade that increases the accuracy</w:t>
+        <w:t>accuracy time</w:t>
       </w:r>
     </w:p>
     <w:p>
@@ -1321,6 +1321,18 @@
       <w:pPr>
         <w:pStyle w:val="ListParagraph"/>
         <w:numPr>
+          <w:ilvl w:val="1"/>
+          <w:numId w:val="3"/>
+        </w:numPr>
+      </w:pPr>
+      <w:r>
+        <w:t>ball size</w:t>
+      </w:r>
+    </w:p>
+    <w:p>
+      <w:pPr>
+        <w:pStyle w:val="ListParagraph"/>
+        <w:numPr>
           <w:ilvl w:val="0"/>
           <w:numId w:val="3"/>
         </w:numPr>
@@ -1357,6 +1369,18 @@
       <w:pPr>
         <w:pStyle w:val="ListParagraph"/>
         <w:numPr>
+          <w:ilvl w:val="1"/>
+          <w:numId w:val="3"/>
+        </w:numPr>
+      </w:pPr>
+      <w:r>
+        <w:t>recover hp after each wave</w:t>
+      </w:r>
+    </w:p>
+    <w:p>
+      <w:pPr>
+        <w:pStyle w:val="ListParagraph"/>
+        <w:numPr>
           <w:ilvl w:val="0"/>
           <w:numId w:val="3"/>
         </w:numPr>
@@ -1454,19 +1478,16 @@
         </w:numPr>
       </w:pPr>
       <w:r>
-        <w:t>status effects</w:t>
-      </w:r>
-    </w:p>
-    <w:p>
-      <w:pPr>
-        <w:pStyle w:val="ListParagraph"/>
-        <w:numPr>
-          <w:ilvl w:val="1"/>
-          <w:numId w:val="4"/>
-        </w:numPr>
-      </w:pPr>
-      <w:r>
-        <w:t>aoe?</w:t>
+        <w:t>status effect</w:t>
+      </w:r>
+      <w:r>
+        <w:t>: no cooldown, charge time to 0.25 s</w:t>
+      </w:r>
+      <w:r>
+        <w:t xml:space="preserve"> (or </w:t>
+      </w:r>
+      <w:r>
+        <w:t>something like that)</w:t>
       </w:r>
     </w:p>
     <w:p>
@@ -1570,18 +1591,6 @@
       <w:pPr>
         <w:pStyle w:val="ListParagraph"/>
         <w:numPr>
-          <w:ilvl w:val="1"/>
-          <w:numId w:val="4"/>
-        </w:numPr>
-      </w:pPr>
-      <w:r>
-        <w:t>shield recovery?</w:t>
-      </w:r>
-    </w:p>
-    <w:p>
-      <w:pPr>
-        <w:pStyle w:val="ListParagraph"/>
-        <w:numPr>
           <w:ilvl w:val="0"/>
           <w:numId w:val="4"/>
         </w:numPr>
@@ -1858,20 +1867,20 @@
         <w:pStyle w:val="Heading1"/>
       </w:pPr>
       <w:r>
+        <w:t>Tecnical Description</w:t>
+      </w:r>
+    </w:p>
+    <w:p>
+      <w:r>
+        <w:t>The game will be in unity and the main platform will be android, if it goes well maybe export it to windows too, but then the ads wouldn't work.</w:t>
+      </w:r>
+    </w:p>
+    <w:p>
+      <w:pPr>
+        <w:pStyle w:val="Heading1"/>
+      </w:pPr>
+      <w:r>
         <w:lastRenderedPageBreak/>
-        <w:t>Tecnical Description</w:t>
-      </w:r>
-    </w:p>
-    <w:p>
-      <w:r>
-        <w:t>The game will be in unity and the main platform will be android, if it goes well maybe export it to windows too, but then the ads wouldn't work.</w:t>
-      </w:r>
-    </w:p>
-    <w:p>
-      <w:pPr>
-        <w:pStyle w:val="Heading1"/>
-      </w:pPr>
-      <w:r>
         <w:t>Marketing &amp; funding</w:t>
       </w:r>
     </w:p>

</xml_diff>